<commit_message>
create advanced js folder and start first lab
</commit_message>
<xml_diff>
--- a/Testing/Lab1-testing.docx
+++ b/Testing/Lab1-testing.docx
@@ -335,14 +335,7 @@
           <w:rFonts w:asciiTheme="minorBidi" w:hAnsiTheme="minorBidi"/>
           <w:color w:val="000000" w:themeColor="text1"/>
         </w:rPr>
-        <w:t xml:space="preserve"> </w:t>
-      </w:r>
-      <w:r>
-        <w:rPr>
-          <w:rFonts w:asciiTheme="minorBidi" w:hAnsiTheme="minorBidi"/>
-          <w:color w:val="000000" w:themeColor="text1"/>
-        </w:rPr>
-        <w:t>(</w:t>
+        <w:t xml:space="preserve"> (</w:t>
       </w:r>
       <w:proofErr w:type="gramEnd"/>
       <w:r>
@@ -458,7 +451,7 @@
           <w:rFonts w:asciiTheme="minorBidi" w:hAnsiTheme="minorBidi"/>
           <w:color w:val="FF0000"/>
         </w:rPr>
-        <w:t>T</w:t>
+        <w:t>F</w:t>
       </w:r>
       <w:proofErr w:type="gramEnd"/>
       <w:r>
@@ -502,14 +495,7 @@
           <w:rFonts w:asciiTheme="minorBidi" w:hAnsiTheme="minorBidi"/>
           <w:color w:val="000000" w:themeColor="text1"/>
         </w:rPr>
-        <w:t xml:space="preserve"> </w:t>
-      </w:r>
-      <w:r>
-        <w:rPr>
-          <w:rFonts w:asciiTheme="minorBidi" w:hAnsiTheme="minorBidi"/>
-          <w:color w:val="000000" w:themeColor="text1"/>
-        </w:rPr>
-        <w:t>(</w:t>
+        <w:t xml:space="preserve"> (</w:t>
       </w:r>
       <w:proofErr w:type="gramEnd"/>
       <w:r>
@@ -618,14 +604,7 @@
           <w:rFonts w:asciiTheme="minorBidi" w:hAnsiTheme="minorBidi"/>
           <w:color w:val="000000" w:themeColor="text1"/>
         </w:rPr>
-        <w:t xml:space="preserve"> </w:t>
-      </w:r>
-      <w:r>
-        <w:rPr>
-          <w:rFonts w:asciiTheme="minorBidi" w:hAnsiTheme="minorBidi"/>
-          <w:color w:val="000000" w:themeColor="text1"/>
-        </w:rPr>
-        <w:t>(</w:t>
+        <w:t xml:space="preserve"> (</w:t>
       </w:r>
       <w:proofErr w:type="gramEnd"/>
       <w:r>
@@ -1305,25 +1284,7 @@
           <w:sz w:val="22"/>
           <w:szCs w:val="22"/>
         </w:rPr>
-        <w:t>Software</w:t>
-      </w:r>
-      <w:r>
-        <w:rPr>
-          <w:rFonts w:asciiTheme="minorBidi" w:hAnsiTheme="minorBidi"/>
-          <w:color w:val="000000" w:themeColor="text1"/>
-          <w:sz w:val="22"/>
-          <w:szCs w:val="22"/>
-        </w:rPr>
-        <w:t xml:space="preserve"> / system</w:t>
-      </w:r>
-      <w:r>
-        <w:rPr>
-          <w:rFonts w:asciiTheme="minorBidi" w:hAnsiTheme="minorBidi"/>
-          <w:color w:val="000000" w:themeColor="text1"/>
-          <w:sz w:val="22"/>
-          <w:szCs w:val="22"/>
-        </w:rPr>
-        <w:t xml:space="preserve"> Development Life Cycle</w:t>
+        <w:t>Software / system Development Life Cycle</w:t>
       </w:r>
     </w:p>
     <w:p>
@@ -1347,18 +1308,7 @@
           <w:sz w:val="22"/>
           <w:szCs w:val="22"/>
         </w:rPr>
-        <w:t xml:space="preserve">      </w:t>
-      </w:r>
-      <w:r>
-        <w:rPr>
-          <w:rFonts w:asciiTheme="minorBidi" w:hAnsiTheme="minorBidi"/>
-          <w:b/>
-          <w:bCs/>
-          <w:color w:val="000000" w:themeColor="text1"/>
-          <w:sz w:val="22"/>
-          <w:szCs w:val="22"/>
-        </w:rPr>
-        <w:t xml:space="preserve">consists of </w:t>
+        <w:t xml:space="preserve">      consists of </w:t>
       </w:r>
       <w:r>
         <w:rPr>
@@ -2704,14 +2654,7 @@
           <w:rFonts w:asciiTheme="minorBidi" w:hAnsiTheme="minorBidi"/>
           <w:color w:val="000000" w:themeColor="text1"/>
         </w:rPr>
-        <w:t>Software</w:t>
-      </w:r>
-      <w:r>
-        <w:rPr>
-          <w:rFonts w:asciiTheme="minorBidi" w:hAnsiTheme="minorBidi"/>
-          <w:color w:val="000000" w:themeColor="text1"/>
-        </w:rPr>
-        <w:t xml:space="preserve"> Developer </w:t>
+        <w:t xml:space="preserve">Software Developer </w:t>
       </w:r>
     </w:p>
     <w:p>
@@ -5135,6 +5078,7 @@
   <w:style w:type="character" w:default="1" w:styleId="DefaultParagraphFont">
     <w:name w:val="Default Paragraph Font"/>
     <w:uiPriority w:val="1"/>
+    <w:semiHidden/>
     <w:unhideWhenUsed/>
   </w:style>
   <w:style w:type="table" w:default="1" w:styleId="TableNormal">

</xml_diff>